<commit_message>
Added note about branches to README, updated meeting note templates, meeting notes
and agenda for the previous and upcoming professor meetings added.
</commit_message>
<xml_diff>
--- a/Meeting Notes/Vadja Meetings/Professor Weekly Meeting Agenda Template.docx
+++ b/Meeting Notes/Vadja Meetings/Professor Weekly Meeting Agenda Template.docx
@@ -36,7 +36,7 @@
           <w:sz w:val="24"/>
           <w:szCs w:val="24"/>
         </w:rPr>
-        <w:t>January XXth, 2022 / 10:00 AM / Zoom</w:t>
+        <w:t>January XXth, 2023 / 10:00 AM / Zoom</w:t>
       </w:r>
     </w:p>
     <w:p>
@@ -81,18 +81,32 @@
           <w:b/>
           <w:bCs/>
         </w:rPr>
-        <w:t xml:space="preserve"> </w:t>
-      </w:r>
-      <w:r>
-        <w:rPr>
-          <w:b/>
-          <w:bCs/>
-        </w:rPr>
-        <w:t>(X Minutes)</w:t>
+        <w:t xml:space="preserve"> (X Minutes)</w:t>
       </w:r>
     </w:p>
     <w:p>
       <w:pPr>
+        <w:pStyle w:val="LOnormal"/>
+        <w:numPr>
+          <w:ilvl w:val="0"/>
+          <w:numId w:val="1"/>
+        </w:numPr>
+        <w:rPr>
+          <w:b w:val="false"/>
+          <w:b w:val="false"/>
+          <w:bCs w:val="false"/>
+        </w:rPr>
+      </w:pPr>
+      <w:r>
+        <w:rPr>
+          <w:b w:val="false"/>
+          <w:bCs w:val="false"/>
+        </w:rPr>
+        <w:t>Meeting minutes accepted, any discrepancies, etc.</w:t>
+      </w:r>
+    </w:p>
+    <w:p>
+      <w:pPr>
         <w:pStyle w:val="Heading2"/>
         <w:rPr>
           <w:b/>
@@ -105,14 +119,7 @@
           <w:b/>
           <w:bCs/>
         </w:rPr>
-        <w:t xml:space="preserve">Progress Since Previous Meeting </w:t>
-      </w:r>
-      <w:r>
-        <w:rPr>
-          <w:b/>
-          <w:bCs/>
-        </w:rPr>
-        <w:t>(X Minutes)</w:t>
+        <w:t>Progress Since Previous Meeting (X Minutes)</w:t>
       </w:r>
     </w:p>
     <w:p>
@@ -143,14 +150,7 @@
           <w:b/>
           <w:bCs/>
         </w:rPr>
-        <w:t>T</w:t>
-      </w:r>
-      <w:r>
-        <w:rPr>
-          <w:b/>
-          <w:bCs/>
-        </w:rPr>
-        <w:t>opic One (X Minutes)</w:t>
+        <w:t>Topic One (X Minutes)</w:t>
       </w:r>
     </w:p>
     <w:p>
@@ -181,14 +181,7 @@
           <w:b/>
           <w:bCs/>
         </w:rPr>
-        <w:t xml:space="preserve">By Next Meeting </w:t>
-      </w:r>
-      <w:r>
-        <w:rPr>
-          <w:b/>
-          <w:bCs/>
-        </w:rPr>
-        <w:t>(X Minutes)</w:t>
+        <w:t>By Next Meeting (X Minutes)</w:t>
       </w:r>
     </w:p>
     <w:p>
@@ -202,11 +195,7 @@
       </w:pPr>
       <w:r>
         <w:rPr/>
-        <w:t xml:space="preserve">What should be done by next meeting </w:t>
-      </w:r>
-      <w:r>
-        <w:rPr/>
-        <w:t>and by whom</w:t>
+        <w:t>What should be done by next meeting and by whom</w:t>
       </w:r>
     </w:p>
     <w:sectPr>

</xml_diff>